<commit_message>
Circle Language Spec: Commands: Move content of more small articles to the article Commands Main Concepts.
</commit_message>
<xml_diff>
--- a/1.1. Circle Language Spec/06. Commands/01. Commands Main Concepts.docx
+++ b/1.1. Circle Language Spec/06. Commands/01. Commands Main Concepts.docx
@@ -347,32 +347,8 @@
         <w:pStyle w:val="Heading3"/>
       </w:pPr>
       <w:r>
-        <w:t>Diagram No</w:t>
-      </w:r>
-      <w:bookmarkStart w:id="0" w:name="_GoBack"/>
-      <w:bookmarkEnd w:id="0"/>
-      <w:r>
-        <w:t>tation</w:t>
-      </w:r>
-    </w:p>
-    <w:p>
-      <w:r>
-        <w:t xml:space="preserve">The concept of commands has been explained in the article </w:t>
-      </w:r>
-      <w:r>
-        <w:rPr>
-          <w:i/>
-        </w:rPr>
-        <w:t>Commands</w:t>
-      </w:r>
-      <w:r>
-        <w:t>. The current article only displays their expression in a diagram.</w:t>
-      </w:r>
-    </w:p>
-    <w:p>
-      <w:pPr>
-        <w:pStyle w:val="Spacing"/>
-      </w:pPr>
+        <w:t>Diagram Notation</w:t>
+      </w:r>
     </w:p>
     <w:p>
       <w:r>
@@ -3354,6 +3330,2313 @@
           </wp:inline>
         </w:drawing>
       </w:r>
+    </w:p>
+    <w:p>
+      <w:pPr>
+        <w:pStyle w:val="Heading3"/>
+      </w:pPr>
+      <w:r>
+        <w:t>Commands Anywhere</w:t>
+      </w:r>
+    </w:p>
+    <w:p>
+      <w:r>
+        <w:t>Commands are executable objects that can freely move around. You have to start thinking of an executable object more like an object, that just happens to be executable. You are going to have to see an execution much, much more like an executable object that can be situated anywhere and referenced from anywhere. You can put the executable object inside another object. You can reference an executable object. Yes, you can put an executable object inside a command definition. But you can also put an executable object inside a class.</w:t>
+      </w:r>
+    </w:p>
+    <w:p>
+      <w:pPr>
+        <w:pStyle w:val="Spacing"/>
+      </w:pPr>
+    </w:p>
+    <w:p>
+      <w:r>
+        <w:t xml:space="preserve">You can run an execution inside an object, sort of like having an execution run inside a specific folder. You can also run the execution inside your user object and sort of take it along with you, </w:t>
+      </w:r>
+      <w:proofErr w:type="spellStart"/>
+      <w:r>
+        <w:t>whereever</w:t>
+      </w:r>
+      <w:proofErr w:type="spellEnd"/>
+      <w:r>
+        <w:t xml:space="preserve"> you go into the digital world. You can also run an execution globally on a site.</w:t>
+      </w:r>
+    </w:p>
+    <w:p>
+      <w:pPr>
+        <w:pStyle w:val="Spacing"/>
+      </w:pPr>
+    </w:p>
+    <w:p>
+      <w:r>
+        <w:t>Executions can also be placed in a list. No problem. You can run each item in the list individually.</w:t>
+      </w:r>
+    </w:p>
+    <w:p>
+      <w:pPr>
+        <w:pStyle w:val="Heading4"/>
+      </w:pPr>
+      <w:r>
+        <w:t>Diagram Notation</w:t>
+      </w:r>
+    </w:p>
+    <w:p>
+      <w:r>
+        <w:t>You can put the executable object inside another object:</w:t>
+      </w:r>
+    </w:p>
+    <w:p>
+      <w:pPr>
+        <w:pStyle w:val="Spacing"/>
+      </w:pPr>
+    </w:p>
+    <w:p>
+      <w:pPr>
+        <w:ind w:left="852"/>
+      </w:pPr>
+      <w:r>
+        <w:rPr>
+          <w:noProof/>
+        </w:rPr>
+        <w:drawing>
+          <wp:inline distT="0" distB="0" distL="0" distR="0" wp14:anchorId="3199A10B" wp14:editId="6DC3FB1C">
+            <wp:extent cx="803910" cy="837565"/>
+            <wp:effectExtent l="0" t="0" r="0" b="0"/>
+            <wp:docPr id="1" name="Picture 1"/>
+            <wp:cNvGraphicFramePr>
+              <a:graphicFrameLocks xmlns:a="http://schemas.openxmlformats.org/drawingml/2006/main" noChangeAspect="1"/>
+            </wp:cNvGraphicFramePr>
+            <a:graphic xmlns:a="http://schemas.openxmlformats.org/drawingml/2006/main">
+              <a:graphicData uri="http://schemas.openxmlformats.org/drawingml/2006/picture">
+                <pic:pic xmlns:pic="http://schemas.openxmlformats.org/drawingml/2006/picture">
+                  <pic:nvPicPr>
+                    <pic:cNvPr id="0" name="Picture 1"/>
+                    <pic:cNvPicPr>
+                      <a:picLocks noChangeAspect="1" noChangeArrowheads="1"/>
+                    </pic:cNvPicPr>
+                  </pic:nvPicPr>
+                  <pic:blipFill>
+                    <a:blip r:embed="rId22" cstate="print">
+                      <a:lum bright="-24000"/>
+                      <a:extLst>
+                        <a:ext uri="{28A0092B-C50C-407E-A947-70E740481C1C}">
+                          <a14:useLocalDpi xmlns:a14="http://schemas.microsoft.com/office/drawing/2010/main" val="0"/>
+                        </a:ext>
+                      </a:extLst>
+                    </a:blip>
+                    <a:srcRect/>
+                    <a:stretch>
+                      <a:fillRect/>
+                    </a:stretch>
+                  </pic:blipFill>
+                  <pic:spPr bwMode="auto">
+                    <a:xfrm>
+                      <a:off x="0" y="0"/>
+                      <a:ext cx="803910" cy="837565"/>
+                    </a:xfrm>
+                    <a:prstGeom prst="rect">
+                      <a:avLst/>
+                    </a:prstGeom>
+                    <a:noFill/>
+                    <a:ln>
+                      <a:noFill/>
+                    </a:ln>
+                  </pic:spPr>
+                </pic:pic>
+              </a:graphicData>
+            </a:graphic>
+          </wp:inline>
+        </w:drawing>
+      </w:r>
+    </w:p>
+    <w:p>
+      <w:pPr>
+        <w:pStyle w:val="Spacing"/>
+      </w:pPr>
+    </w:p>
+    <w:p>
+      <w:r>
+        <w:t>You can reference an executable object:</w:t>
+      </w:r>
+    </w:p>
+    <w:p>
+      <w:pPr>
+        <w:pStyle w:val="Spacing"/>
+      </w:pPr>
+    </w:p>
+    <w:p>
+      <w:pPr>
+        <w:ind w:left="852"/>
+      </w:pPr>
+      <w:r>
+        <w:rPr>
+          <w:noProof/>
+        </w:rPr>
+        <w:drawing>
+          <wp:inline distT="0" distB="0" distL="0" distR="0" wp14:anchorId="12855264" wp14:editId="1FB68B7D">
+            <wp:extent cx="1511300" cy="688340"/>
+            <wp:effectExtent l="0" t="0" r="0" b="0"/>
+            <wp:docPr id="2" name="Picture 2"/>
+            <wp:cNvGraphicFramePr>
+              <a:graphicFrameLocks xmlns:a="http://schemas.openxmlformats.org/drawingml/2006/main" noChangeAspect="1"/>
+            </wp:cNvGraphicFramePr>
+            <a:graphic xmlns:a="http://schemas.openxmlformats.org/drawingml/2006/main">
+              <a:graphicData uri="http://schemas.openxmlformats.org/drawingml/2006/picture">
+                <pic:pic xmlns:pic="http://schemas.openxmlformats.org/drawingml/2006/picture">
+                  <pic:nvPicPr>
+                    <pic:cNvPr id="0" name="Picture 2"/>
+                    <pic:cNvPicPr>
+                      <a:picLocks noChangeAspect="1" noChangeArrowheads="1"/>
+                    </pic:cNvPicPr>
+                  </pic:nvPicPr>
+                  <pic:blipFill>
+                    <a:blip r:embed="rId23" cstate="print">
+                      <a:lum bright="-24000"/>
+                      <a:extLst>
+                        <a:ext uri="{28A0092B-C50C-407E-A947-70E740481C1C}">
+                          <a14:useLocalDpi xmlns:a14="http://schemas.microsoft.com/office/drawing/2010/main" val="0"/>
+                        </a:ext>
+                      </a:extLst>
+                    </a:blip>
+                    <a:srcRect/>
+                    <a:stretch>
+                      <a:fillRect/>
+                    </a:stretch>
+                  </pic:blipFill>
+                  <pic:spPr bwMode="auto">
+                    <a:xfrm>
+                      <a:off x="0" y="0"/>
+                      <a:ext cx="1511300" cy="688340"/>
+                    </a:xfrm>
+                    <a:prstGeom prst="rect">
+                      <a:avLst/>
+                    </a:prstGeom>
+                    <a:noFill/>
+                    <a:ln>
+                      <a:noFill/>
+                    </a:ln>
+                  </pic:spPr>
+                </pic:pic>
+              </a:graphicData>
+            </a:graphic>
+          </wp:inline>
+        </w:drawing>
+      </w:r>
+    </w:p>
+    <w:p>
+      <w:pPr>
+        <w:pStyle w:val="Spacing"/>
+      </w:pPr>
+    </w:p>
+    <w:p>
+      <w:r>
+        <w:t>Yes, you can put an executable object inside a command definition:</w:t>
+      </w:r>
+    </w:p>
+    <w:p>
+      <w:pPr>
+        <w:pStyle w:val="Spacing"/>
+      </w:pPr>
+    </w:p>
+    <w:p>
+      <w:pPr>
+        <w:ind w:left="852"/>
+      </w:pPr>
+      <w:r>
+        <w:rPr>
+          <w:noProof/>
+        </w:rPr>
+        <w:drawing>
+          <wp:inline distT="0" distB="0" distL="0" distR="0" wp14:anchorId="391206FD" wp14:editId="03A2E3D1">
+            <wp:extent cx="760095" cy="692785"/>
+            <wp:effectExtent l="0" t="0" r="0" b="0"/>
+            <wp:docPr id="3" name="Picture 3"/>
+            <wp:cNvGraphicFramePr>
+              <a:graphicFrameLocks xmlns:a="http://schemas.openxmlformats.org/drawingml/2006/main" noChangeAspect="1"/>
+            </wp:cNvGraphicFramePr>
+            <a:graphic xmlns:a="http://schemas.openxmlformats.org/drawingml/2006/main">
+              <a:graphicData uri="http://schemas.openxmlformats.org/drawingml/2006/picture">
+                <pic:pic xmlns:pic="http://schemas.openxmlformats.org/drawingml/2006/picture">
+                  <pic:nvPicPr>
+                    <pic:cNvPr id="0" name="Picture 3"/>
+                    <pic:cNvPicPr>
+                      <a:picLocks noChangeAspect="1" noChangeArrowheads="1"/>
+                    </pic:cNvPicPr>
+                  </pic:nvPicPr>
+                  <pic:blipFill>
+                    <a:blip r:embed="rId24" cstate="print">
+                      <a:lum bright="-24000"/>
+                      <a:extLst>
+                        <a:ext uri="{28A0092B-C50C-407E-A947-70E740481C1C}">
+                          <a14:useLocalDpi xmlns:a14="http://schemas.microsoft.com/office/drawing/2010/main" val="0"/>
+                        </a:ext>
+                      </a:extLst>
+                    </a:blip>
+                    <a:srcRect/>
+                    <a:stretch>
+                      <a:fillRect/>
+                    </a:stretch>
+                  </pic:blipFill>
+                  <pic:spPr bwMode="auto">
+                    <a:xfrm>
+                      <a:off x="0" y="0"/>
+                      <a:ext cx="760095" cy="692785"/>
+                    </a:xfrm>
+                    <a:prstGeom prst="rect">
+                      <a:avLst/>
+                    </a:prstGeom>
+                    <a:noFill/>
+                    <a:ln>
+                      <a:noFill/>
+                    </a:ln>
+                  </pic:spPr>
+                </pic:pic>
+              </a:graphicData>
+            </a:graphic>
+          </wp:inline>
+        </w:drawing>
+      </w:r>
+    </w:p>
+    <w:p>
+      <w:pPr>
+        <w:pStyle w:val="Spacing"/>
+      </w:pPr>
+    </w:p>
+    <w:p>
+      <w:r>
+        <w:t>But you can also put an executable object inside a class:</w:t>
+      </w:r>
+    </w:p>
+    <w:p>
+      <w:pPr>
+        <w:pStyle w:val="Spacing"/>
+      </w:pPr>
+    </w:p>
+    <w:p>
+      <w:pPr>
+        <w:ind w:left="852"/>
+      </w:pPr>
+      <w:r>
+        <w:rPr>
+          <w:noProof/>
+        </w:rPr>
+        <w:drawing>
+          <wp:inline distT="0" distB="0" distL="0" distR="0" wp14:anchorId="1B0A7C7B" wp14:editId="7C562CF5">
+            <wp:extent cx="765175" cy="828040"/>
+            <wp:effectExtent l="0" t="0" r="0" b="0"/>
+            <wp:docPr id="4" name="Picture 4"/>
+            <wp:cNvGraphicFramePr>
+              <a:graphicFrameLocks xmlns:a="http://schemas.openxmlformats.org/drawingml/2006/main" noChangeAspect="1"/>
+            </wp:cNvGraphicFramePr>
+            <a:graphic xmlns:a="http://schemas.openxmlformats.org/drawingml/2006/main">
+              <a:graphicData uri="http://schemas.openxmlformats.org/drawingml/2006/picture">
+                <pic:pic xmlns:pic="http://schemas.openxmlformats.org/drawingml/2006/picture">
+                  <pic:nvPicPr>
+                    <pic:cNvPr id="0" name="Picture 4"/>
+                    <pic:cNvPicPr>
+                      <a:picLocks noChangeAspect="1" noChangeArrowheads="1"/>
+                    </pic:cNvPicPr>
+                  </pic:nvPicPr>
+                  <pic:blipFill>
+                    <a:blip r:embed="rId25" cstate="print">
+                      <a:lum bright="-24000"/>
+                      <a:extLst>
+                        <a:ext uri="{28A0092B-C50C-407E-A947-70E740481C1C}">
+                          <a14:useLocalDpi xmlns:a14="http://schemas.microsoft.com/office/drawing/2010/main" val="0"/>
+                        </a:ext>
+                      </a:extLst>
+                    </a:blip>
+                    <a:srcRect/>
+                    <a:stretch>
+                      <a:fillRect/>
+                    </a:stretch>
+                  </pic:blipFill>
+                  <pic:spPr bwMode="auto">
+                    <a:xfrm>
+                      <a:off x="0" y="0"/>
+                      <a:ext cx="765175" cy="828040"/>
+                    </a:xfrm>
+                    <a:prstGeom prst="rect">
+                      <a:avLst/>
+                    </a:prstGeom>
+                    <a:noFill/>
+                    <a:ln>
+                      <a:noFill/>
+                    </a:ln>
+                  </pic:spPr>
+                </pic:pic>
+              </a:graphicData>
+            </a:graphic>
+          </wp:inline>
+        </w:drawing>
+      </w:r>
+    </w:p>
+    <w:p>
+      <w:pPr>
+        <w:pStyle w:val="Spacing"/>
+      </w:pPr>
+    </w:p>
+    <w:p>
+      <w:r>
+        <w:t>You can run an execution inside an object, sort of like having an execution run inside a specific folder:</w:t>
+      </w:r>
+    </w:p>
+    <w:p>
+      <w:pPr>
+        <w:pStyle w:val="Spacing"/>
+      </w:pPr>
+    </w:p>
+    <w:p>
+      <w:pPr>
+        <w:ind w:left="852"/>
+      </w:pPr>
+      <w:r>
+        <w:rPr>
+          <w:noProof/>
+        </w:rPr>
+        <w:drawing>
+          <wp:inline distT="0" distB="0" distL="0" distR="0" wp14:anchorId="1107AEA4" wp14:editId="6EC371F6">
+            <wp:extent cx="1073150" cy="948055"/>
+            <wp:effectExtent l="0" t="0" r="0" b="0"/>
+            <wp:docPr id="5" name="Picture 5"/>
+            <wp:cNvGraphicFramePr>
+              <a:graphicFrameLocks xmlns:a="http://schemas.openxmlformats.org/drawingml/2006/main" noChangeAspect="1"/>
+            </wp:cNvGraphicFramePr>
+            <a:graphic xmlns:a="http://schemas.openxmlformats.org/drawingml/2006/main">
+              <a:graphicData uri="http://schemas.openxmlformats.org/drawingml/2006/picture">
+                <pic:pic xmlns:pic="http://schemas.openxmlformats.org/drawingml/2006/picture">
+                  <pic:nvPicPr>
+                    <pic:cNvPr id="0" name="Picture 5"/>
+                    <pic:cNvPicPr>
+                      <a:picLocks noChangeAspect="1" noChangeArrowheads="1"/>
+                    </pic:cNvPicPr>
+                  </pic:nvPicPr>
+                  <pic:blipFill>
+                    <a:blip r:embed="rId26" cstate="print">
+                      <a:lum bright="-24000"/>
+                      <a:extLst>
+                        <a:ext uri="{28A0092B-C50C-407E-A947-70E740481C1C}">
+                          <a14:useLocalDpi xmlns:a14="http://schemas.microsoft.com/office/drawing/2010/main" val="0"/>
+                        </a:ext>
+                      </a:extLst>
+                    </a:blip>
+                    <a:srcRect/>
+                    <a:stretch>
+                      <a:fillRect/>
+                    </a:stretch>
+                  </pic:blipFill>
+                  <pic:spPr bwMode="auto">
+                    <a:xfrm>
+                      <a:off x="0" y="0"/>
+                      <a:ext cx="1073150" cy="948055"/>
+                    </a:xfrm>
+                    <a:prstGeom prst="rect">
+                      <a:avLst/>
+                    </a:prstGeom>
+                    <a:noFill/>
+                    <a:ln>
+                      <a:noFill/>
+                    </a:ln>
+                  </pic:spPr>
+                </pic:pic>
+              </a:graphicData>
+            </a:graphic>
+          </wp:inline>
+        </w:drawing>
+      </w:r>
+    </w:p>
+    <w:p>
+      <w:pPr>
+        <w:pStyle w:val="Spacing"/>
+      </w:pPr>
+    </w:p>
+    <w:p>
+      <w:r>
+        <w:t xml:space="preserve">You can also run the execution inside your user object and sort of take it along with you, </w:t>
+      </w:r>
+      <w:proofErr w:type="spellStart"/>
+      <w:r>
+        <w:t>whereever</w:t>
+      </w:r>
+      <w:proofErr w:type="spellEnd"/>
+      <w:r>
+        <w:t xml:space="preserve"> you go into the digital world.</w:t>
+      </w:r>
+    </w:p>
+    <w:p>
+      <w:pPr>
+        <w:pStyle w:val="Spacing"/>
+      </w:pPr>
+    </w:p>
+    <w:p>
+      <w:r>
+        <w:t>You can also run an execution globally on a site.</w:t>
+      </w:r>
+    </w:p>
+    <w:p>
+      <w:pPr>
+        <w:pStyle w:val="Spacing"/>
+      </w:pPr>
+    </w:p>
+    <w:p>
+      <w:pPr>
+        <w:ind w:left="852"/>
+      </w:pPr>
+      <w:r>
+        <w:rPr>
+          <w:noProof/>
+        </w:rPr>
+        <w:drawing>
+          <wp:inline distT="0" distB="0" distL="0" distR="0" wp14:anchorId="5AF7E6E6" wp14:editId="7361DB32">
+            <wp:extent cx="1664970" cy="1944370"/>
+            <wp:effectExtent l="0" t="0" r="0" b="0"/>
+            <wp:docPr id="6" name="Picture 6"/>
+            <wp:cNvGraphicFramePr>
+              <a:graphicFrameLocks xmlns:a="http://schemas.openxmlformats.org/drawingml/2006/main" noChangeAspect="1"/>
+            </wp:cNvGraphicFramePr>
+            <a:graphic xmlns:a="http://schemas.openxmlformats.org/drawingml/2006/main">
+              <a:graphicData uri="http://schemas.openxmlformats.org/drawingml/2006/picture">
+                <pic:pic xmlns:pic="http://schemas.openxmlformats.org/drawingml/2006/picture">
+                  <pic:nvPicPr>
+                    <pic:cNvPr id="0" name="Picture 6"/>
+                    <pic:cNvPicPr>
+                      <a:picLocks noChangeAspect="1" noChangeArrowheads="1"/>
+                    </pic:cNvPicPr>
+                  </pic:nvPicPr>
+                  <pic:blipFill>
+                    <a:blip r:embed="rId27" cstate="print">
+                      <a:lum bright="-24000"/>
+                      <a:extLst>
+                        <a:ext uri="{28A0092B-C50C-407E-A947-70E740481C1C}">
+                          <a14:useLocalDpi xmlns:a14="http://schemas.microsoft.com/office/drawing/2010/main" val="0"/>
+                        </a:ext>
+                      </a:extLst>
+                    </a:blip>
+                    <a:srcRect/>
+                    <a:stretch>
+                      <a:fillRect/>
+                    </a:stretch>
+                  </pic:blipFill>
+                  <pic:spPr bwMode="auto">
+                    <a:xfrm>
+                      <a:off x="0" y="0"/>
+                      <a:ext cx="1664970" cy="1944370"/>
+                    </a:xfrm>
+                    <a:prstGeom prst="rect">
+                      <a:avLst/>
+                    </a:prstGeom>
+                    <a:noFill/>
+                    <a:ln>
+                      <a:noFill/>
+                    </a:ln>
+                  </pic:spPr>
+                </pic:pic>
+              </a:graphicData>
+            </a:graphic>
+          </wp:inline>
+        </w:drawing>
+      </w:r>
+    </w:p>
+    <w:p>
+      <w:pPr>
+        <w:pStyle w:val="Spacing"/>
+      </w:pPr>
+    </w:p>
+    <w:p>
+      <w:r>
+        <w:t>Executions can also be placed in a list. No problem. You can run each item in the list individually.</w:t>
+      </w:r>
+    </w:p>
+    <w:p>
+      <w:pPr>
+        <w:pStyle w:val="Spacing"/>
+      </w:pPr>
+    </w:p>
+    <w:p>
+      <w:pPr>
+        <w:ind w:left="852"/>
+      </w:pPr>
+      <w:r>
+        <w:rPr>
+          <w:noProof/>
+        </w:rPr>
+        <w:drawing>
+          <wp:inline distT="0" distB="0" distL="0" distR="0" wp14:anchorId="0C22FE9C" wp14:editId="358E5A73">
+            <wp:extent cx="1246505" cy="1520825"/>
+            <wp:effectExtent l="0" t="0" r="0" b="0"/>
+            <wp:docPr id="7" name="Picture 7"/>
+            <wp:cNvGraphicFramePr>
+              <a:graphicFrameLocks xmlns:a="http://schemas.openxmlformats.org/drawingml/2006/main" noChangeAspect="1"/>
+            </wp:cNvGraphicFramePr>
+            <a:graphic xmlns:a="http://schemas.openxmlformats.org/drawingml/2006/main">
+              <a:graphicData uri="http://schemas.openxmlformats.org/drawingml/2006/picture">
+                <pic:pic xmlns:pic="http://schemas.openxmlformats.org/drawingml/2006/picture">
+                  <pic:nvPicPr>
+                    <pic:cNvPr id="0" name="Picture 7"/>
+                    <pic:cNvPicPr>
+                      <a:picLocks noChangeAspect="1" noChangeArrowheads="1"/>
+                    </pic:cNvPicPr>
+                  </pic:nvPicPr>
+                  <pic:blipFill>
+                    <a:blip r:embed="rId28">
+                      <a:lum bright="-24000"/>
+                      <a:extLst>
+                        <a:ext uri="{28A0092B-C50C-407E-A947-70E740481C1C}">
+                          <a14:useLocalDpi xmlns:a14="http://schemas.microsoft.com/office/drawing/2010/main" val="0"/>
+                        </a:ext>
+                      </a:extLst>
+                    </a:blip>
+                    <a:srcRect/>
+                    <a:stretch>
+                      <a:fillRect/>
+                    </a:stretch>
+                  </pic:blipFill>
+                  <pic:spPr bwMode="auto">
+                    <a:xfrm>
+                      <a:off x="0" y="0"/>
+                      <a:ext cx="1246505" cy="1520825"/>
+                    </a:xfrm>
+                    <a:prstGeom prst="rect">
+                      <a:avLst/>
+                    </a:prstGeom>
+                    <a:noFill/>
+                    <a:ln>
+                      <a:noFill/>
+                    </a:ln>
+                  </pic:spPr>
+                </pic:pic>
+              </a:graphicData>
+            </a:graphic>
+          </wp:inline>
+        </w:drawing>
+      </w:r>
+    </w:p>
+    <w:p>
+      <w:pPr>
+        <w:pStyle w:val="Heading3"/>
+      </w:pPr>
+      <w:r>
+        <w:t>Changing Inactive to Executable</w:t>
+      </w:r>
+    </w:p>
+    <w:p>
+      <w:r>
+        <w:t>Any part of a system can be changed, so an inactive command can be edited and changed to an executable command and back again.</w:t>
+      </w:r>
+    </w:p>
+    <w:p>
+      <w:pPr>
+        <w:pStyle w:val="Spacing"/>
+      </w:pPr>
+    </w:p>
+    <w:p>
+      <w:r>
+        <w:t xml:space="preserve">When you design a command definition, you might want to do it using an active command object, and test it once by running the active command definition. After that you can change it to an </w:t>
+      </w:r>
+      <w:r>
+        <w:rPr>
+          <w:i/>
+        </w:rPr>
+        <w:t>inactive</w:t>
+      </w:r>
+      <w:r>
+        <w:t xml:space="preserve"> command definition and give it the appropriate default values again. If you decide to again change the inactive command definition </w:t>
+      </w:r>
+      <w:r>
+        <w:rPr>
+          <w:i/>
+        </w:rPr>
+        <w:t>back</w:t>
+      </w:r>
+      <w:r>
+        <w:t xml:space="preserve"> to an active command, then you can not run it again, because the command object has already been run. Others might still have a reference to the execution to be able to read its output. If you want to run the command definition again, you are going to have to make a call to it instead.</w:t>
+      </w:r>
+    </w:p>
+    <w:p>
+      <w:pPr>
+        <w:pStyle w:val="Spacing"/>
+      </w:pPr>
+    </w:p>
+    <w:p>
+      <w:r>
+        <w:t xml:space="preserve">If you change an inactive command definition to an executable command definition, then you can all of a sudden </w:t>
+      </w:r>
+      <w:r>
+        <w:t xml:space="preserve">run </w:t>
+      </w:r>
+      <w:r>
+        <w:t>it, which may overwrite the executable’s default output values.</w:t>
+      </w:r>
+    </w:p>
+    <w:p>
+      <w:pPr>
+        <w:pStyle w:val="Heading4"/>
+      </w:pPr>
+      <w:r>
+        <w:t>Diagram Notation</w:t>
+      </w:r>
+    </w:p>
+    <w:p>
+      <w:r>
+        <w:t xml:space="preserve">The article </w:t>
+      </w:r>
+      <w:r>
+        <w:rPr>
+          <w:i/>
+        </w:rPr>
+        <w:t xml:space="preserve">Changing Inactive to Executable </w:t>
+      </w:r>
+      <w:r>
+        <w:t>has already explained these effect conceptually. The current article further clarifies it with diagrams.</w:t>
+      </w:r>
+    </w:p>
+    <w:p>
+      <w:pPr>
+        <w:pStyle w:val="Spacing"/>
+      </w:pPr>
+    </w:p>
+    <w:p>
+      <w:r>
+        <w:t>When you design a command definition, you might want to do it using an active command object:</w:t>
+      </w:r>
+    </w:p>
+    <w:p>
+      <w:pPr>
+        <w:pStyle w:val="Spacing"/>
+      </w:pPr>
+    </w:p>
+    <w:p>
+      <w:pPr>
+        <w:ind w:left="852"/>
+      </w:pPr>
+      <w:r>
+        <w:rPr>
+          <w:noProof/>
+        </w:rPr>
+        <w:drawing>
+          <wp:inline distT="0" distB="0" distL="0" distR="0" wp14:anchorId="6B1FBA52" wp14:editId="3B3BD506">
+            <wp:extent cx="414020" cy="741045"/>
+            <wp:effectExtent l="0" t="0" r="0" b="0"/>
+            <wp:docPr id="8" name="Picture 8"/>
+            <wp:cNvGraphicFramePr>
+              <a:graphicFrameLocks xmlns:a="http://schemas.openxmlformats.org/drawingml/2006/main" noChangeAspect="1"/>
+            </wp:cNvGraphicFramePr>
+            <a:graphic xmlns:a="http://schemas.openxmlformats.org/drawingml/2006/main">
+              <a:graphicData uri="http://schemas.openxmlformats.org/drawingml/2006/picture">
+                <pic:pic xmlns:pic="http://schemas.openxmlformats.org/drawingml/2006/picture">
+                  <pic:nvPicPr>
+                    <pic:cNvPr id="0" name="Picture 1"/>
+                    <pic:cNvPicPr>
+                      <a:picLocks noChangeAspect="1" noChangeArrowheads="1"/>
+                    </pic:cNvPicPr>
+                  </pic:nvPicPr>
+                  <pic:blipFill>
+                    <a:blip r:embed="rId29">
+                      <a:lum bright="-24000"/>
+                      <a:extLst>
+                        <a:ext uri="{28A0092B-C50C-407E-A947-70E740481C1C}">
+                          <a14:useLocalDpi xmlns:a14="http://schemas.microsoft.com/office/drawing/2010/main" val="0"/>
+                        </a:ext>
+                      </a:extLst>
+                    </a:blip>
+                    <a:srcRect/>
+                    <a:stretch>
+                      <a:fillRect/>
+                    </a:stretch>
+                  </pic:blipFill>
+                  <pic:spPr bwMode="auto">
+                    <a:xfrm>
+                      <a:off x="0" y="0"/>
+                      <a:ext cx="414020" cy="741045"/>
+                    </a:xfrm>
+                    <a:prstGeom prst="rect">
+                      <a:avLst/>
+                    </a:prstGeom>
+                    <a:noFill/>
+                    <a:ln>
+                      <a:noFill/>
+                    </a:ln>
+                  </pic:spPr>
+                </pic:pic>
+              </a:graphicData>
+            </a:graphic>
+          </wp:inline>
+        </w:drawing>
+      </w:r>
+    </w:p>
+    <w:p>
+      <w:pPr>
+        <w:pStyle w:val="Spacing"/>
+      </w:pPr>
+    </w:p>
+    <w:p>
+      <w:r>
+        <w:t>and test it once by running the active command definition:</w:t>
+      </w:r>
+    </w:p>
+    <w:p>
+      <w:pPr>
+        <w:pStyle w:val="Spacing"/>
+      </w:pPr>
+    </w:p>
+    <w:p>
+      <w:pPr>
+        <w:ind w:left="852"/>
+      </w:pPr>
+      <w:r>
+        <w:rPr>
+          <w:noProof/>
+        </w:rPr>
+        <w:drawing>
+          <wp:inline distT="0" distB="0" distL="0" distR="0" wp14:anchorId="01681D20" wp14:editId="12321537">
+            <wp:extent cx="414020" cy="914400"/>
+            <wp:effectExtent l="0" t="0" r="0" b="0"/>
+            <wp:docPr id="9" name="Picture 9"/>
+            <wp:cNvGraphicFramePr>
+              <a:graphicFrameLocks xmlns:a="http://schemas.openxmlformats.org/drawingml/2006/main" noChangeAspect="1"/>
+            </wp:cNvGraphicFramePr>
+            <a:graphic xmlns:a="http://schemas.openxmlformats.org/drawingml/2006/main">
+              <a:graphicData uri="http://schemas.openxmlformats.org/drawingml/2006/picture">
+                <pic:pic xmlns:pic="http://schemas.openxmlformats.org/drawingml/2006/picture">
+                  <pic:nvPicPr>
+                    <pic:cNvPr id="0" name="Picture 2"/>
+                    <pic:cNvPicPr>
+                      <a:picLocks noChangeAspect="1" noChangeArrowheads="1"/>
+                    </pic:cNvPicPr>
+                  </pic:nvPicPr>
+                  <pic:blipFill>
+                    <a:blip r:embed="rId30">
+                      <a:lum bright="-24000"/>
+                      <a:extLst>
+                        <a:ext uri="{28A0092B-C50C-407E-A947-70E740481C1C}">
+                          <a14:useLocalDpi xmlns:a14="http://schemas.microsoft.com/office/drawing/2010/main" val="0"/>
+                        </a:ext>
+                      </a:extLst>
+                    </a:blip>
+                    <a:srcRect/>
+                    <a:stretch>
+                      <a:fillRect/>
+                    </a:stretch>
+                  </pic:blipFill>
+                  <pic:spPr bwMode="auto">
+                    <a:xfrm>
+                      <a:off x="0" y="0"/>
+                      <a:ext cx="414020" cy="914400"/>
+                    </a:xfrm>
+                    <a:prstGeom prst="rect">
+                      <a:avLst/>
+                    </a:prstGeom>
+                    <a:noFill/>
+                    <a:ln>
+                      <a:noFill/>
+                    </a:ln>
+                  </pic:spPr>
+                </pic:pic>
+              </a:graphicData>
+            </a:graphic>
+          </wp:inline>
+        </w:drawing>
+      </w:r>
+    </w:p>
+    <w:p>
+      <w:pPr>
+        <w:pStyle w:val="Spacing"/>
+      </w:pPr>
+    </w:p>
+    <w:p>
+      <w:r>
+        <w:t>After that you can change it to an inactive command definition and give it the appropriate default values.</w:t>
+      </w:r>
+    </w:p>
+    <w:p>
+      <w:pPr>
+        <w:pStyle w:val="Spacing"/>
+      </w:pPr>
+    </w:p>
+    <w:p>
+      <w:pPr>
+        <w:ind w:left="852"/>
+      </w:pPr>
+      <w:r>
+        <w:rPr>
+          <w:noProof/>
+        </w:rPr>
+        <w:drawing>
+          <wp:inline distT="0" distB="0" distL="0" distR="0" wp14:anchorId="2664A87D" wp14:editId="7EA089A7">
+            <wp:extent cx="452120" cy="404495"/>
+            <wp:effectExtent l="0" t="0" r="0" b="0"/>
+            <wp:docPr id="10" name="Picture 10"/>
+            <wp:cNvGraphicFramePr>
+              <a:graphicFrameLocks xmlns:a="http://schemas.openxmlformats.org/drawingml/2006/main" noChangeAspect="1"/>
+            </wp:cNvGraphicFramePr>
+            <a:graphic xmlns:a="http://schemas.openxmlformats.org/drawingml/2006/main">
+              <a:graphicData uri="http://schemas.openxmlformats.org/drawingml/2006/picture">
+                <pic:pic xmlns:pic="http://schemas.openxmlformats.org/drawingml/2006/picture">
+                  <pic:nvPicPr>
+                    <pic:cNvPr id="0" name="Picture 3"/>
+                    <pic:cNvPicPr>
+                      <a:picLocks noChangeAspect="1" noChangeArrowheads="1"/>
+                    </pic:cNvPicPr>
+                  </pic:nvPicPr>
+                  <pic:blipFill>
+                    <a:blip r:embed="rId31">
+                      <a:lum bright="-24000"/>
+                      <a:extLst>
+                        <a:ext uri="{28A0092B-C50C-407E-A947-70E740481C1C}">
+                          <a14:useLocalDpi xmlns:a14="http://schemas.microsoft.com/office/drawing/2010/main" val="0"/>
+                        </a:ext>
+                      </a:extLst>
+                    </a:blip>
+                    <a:srcRect/>
+                    <a:stretch>
+                      <a:fillRect/>
+                    </a:stretch>
+                  </pic:blipFill>
+                  <pic:spPr bwMode="auto">
+                    <a:xfrm>
+                      <a:off x="0" y="0"/>
+                      <a:ext cx="452120" cy="404495"/>
+                    </a:xfrm>
+                    <a:prstGeom prst="rect">
+                      <a:avLst/>
+                    </a:prstGeom>
+                    <a:noFill/>
+                    <a:ln>
+                      <a:noFill/>
+                    </a:ln>
+                  </pic:spPr>
+                </pic:pic>
+              </a:graphicData>
+            </a:graphic>
+          </wp:inline>
+        </w:drawing>
+      </w:r>
+    </w:p>
+    <w:p>
+      <w:pPr>
+        <w:pStyle w:val="Spacing"/>
+      </w:pPr>
+    </w:p>
+    <w:p>
+      <w:r>
+        <w:t>If you decide to change the inactive command definition back to an active command, then you can not run it again, because the command object has already run:</w:t>
+      </w:r>
+    </w:p>
+    <w:p>
+      <w:pPr>
+        <w:pStyle w:val="Spacing"/>
+      </w:pPr>
+    </w:p>
+    <w:p>
+      <w:pPr>
+        <w:ind w:left="852"/>
+      </w:pPr>
+      <w:r>
+        <w:rPr>
+          <w:noProof/>
+        </w:rPr>
+        <w:drawing>
+          <wp:inline distT="0" distB="0" distL="0" distR="0" wp14:anchorId="6FCDC3BD" wp14:editId="43DB19D4">
+            <wp:extent cx="447675" cy="890270"/>
+            <wp:effectExtent l="0" t="0" r="0" b="0"/>
+            <wp:docPr id="11" name="Picture 11"/>
+            <wp:cNvGraphicFramePr>
+              <a:graphicFrameLocks xmlns:a="http://schemas.openxmlformats.org/drawingml/2006/main" noChangeAspect="1"/>
+            </wp:cNvGraphicFramePr>
+            <a:graphic xmlns:a="http://schemas.openxmlformats.org/drawingml/2006/main">
+              <a:graphicData uri="http://schemas.openxmlformats.org/drawingml/2006/picture">
+                <pic:pic xmlns:pic="http://schemas.openxmlformats.org/drawingml/2006/picture">
+                  <pic:nvPicPr>
+                    <pic:cNvPr id="0" name="Picture 4"/>
+                    <pic:cNvPicPr>
+                      <a:picLocks noChangeAspect="1" noChangeArrowheads="1"/>
+                    </pic:cNvPicPr>
+                  </pic:nvPicPr>
+                  <pic:blipFill>
+                    <a:blip r:embed="rId32">
+                      <a:lum bright="-24000"/>
+                      <a:extLst>
+                        <a:ext uri="{28A0092B-C50C-407E-A947-70E740481C1C}">
+                          <a14:useLocalDpi xmlns:a14="http://schemas.microsoft.com/office/drawing/2010/main" val="0"/>
+                        </a:ext>
+                      </a:extLst>
+                    </a:blip>
+                    <a:srcRect/>
+                    <a:stretch>
+                      <a:fillRect/>
+                    </a:stretch>
+                  </pic:blipFill>
+                  <pic:spPr bwMode="auto">
+                    <a:xfrm>
+                      <a:off x="0" y="0"/>
+                      <a:ext cx="447675" cy="890270"/>
+                    </a:xfrm>
+                    <a:prstGeom prst="rect">
+                      <a:avLst/>
+                    </a:prstGeom>
+                    <a:noFill/>
+                    <a:ln>
+                      <a:noFill/>
+                    </a:ln>
+                  </pic:spPr>
+                </pic:pic>
+              </a:graphicData>
+            </a:graphic>
+          </wp:inline>
+        </w:drawing>
+      </w:r>
+    </w:p>
+    <w:p>
+      <w:pPr>
+        <w:pStyle w:val="Spacing"/>
+      </w:pPr>
+    </w:p>
+    <w:p>
+      <w:r>
+        <w:t>Others might still have a reference to it to be able to read its output.</w:t>
+      </w:r>
+    </w:p>
+    <w:p>
+      <w:pPr>
+        <w:pStyle w:val="Spacing"/>
+      </w:pPr>
+    </w:p>
+    <w:p>
+      <w:r>
+        <w:t>If you want to run the command definition again, you are going to have to make a call to it instead:</w:t>
+      </w:r>
+    </w:p>
+    <w:p>
+      <w:pPr>
+        <w:pStyle w:val="Spacing"/>
+      </w:pPr>
+    </w:p>
+    <w:p>
+      <w:pPr>
+        <w:ind w:left="852"/>
+      </w:pPr>
+      <w:r>
+        <w:rPr>
+          <w:noProof/>
+        </w:rPr>
+        <w:drawing>
+          <wp:inline distT="0" distB="0" distL="0" distR="0" wp14:anchorId="477AB0B5" wp14:editId="48D9EFA9">
+            <wp:extent cx="1535430" cy="890270"/>
+            <wp:effectExtent l="0" t="0" r="0" b="0"/>
+            <wp:docPr id="12" name="Picture 12"/>
+            <wp:cNvGraphicFramePr>
+              <a:graphicFrameLocks xmlns:a="http://schemas.openxmlformats.org/drawingml/2006/main" noChangeAspect="1"/>
+            </wp:cNvGraphicFramePr>
+            <a:graphic xmlns:a="http://schemas.openxmlformats.org/drawingml/2006/main">
+              <a:graphicData uri="http://schemas.openxmlformats.org/drawingml/2006/picture">
+                <pic:pic xmlns:pic="http://schemas.openxmlformats.org/drawingml/2006/picture">
+                  <pic:nvPicPr>
+                    <pic:cNvPr id="0" name="Picture 5"/>
+                    <pic:cNvPicPr>
+                      <a:picLocks noChangeAspect="1" noChangeArrowheads="1"/>
+                    </pic:cNvPicPr>
+                  </pic:nvPicPr>
+                  <pic:blipFill>
+                    <a:blip r:embed="rId33">
+                      <a:lum bright="-24000"/>
+                      <a:extLst>
+                        <a:ext uri="{28A0092B-C50C-407E-A947-70E740481C1C}">
+                          <a14:useLocalDpi xmlns:a14="http://schemas.microsoft.com/office/drawing/2010/main" val="0"/>
+                        </a:ext>
+                      </a:extLst>
+                    </a:blip>
+                    <a:srcRect/>
+                    <a:stretch>
+                      <a:fillRect/>
+                    </a:stretch>
+                  </pic:blipFill>
+                  <pic:spPr bwMode="auto">
+                    <a:xfrm>
+                      <a:off x="0" y="0"/>
+                      <a:ext cx="1535430" cy="890270"/>
+                    </a:xfrm>
+                    <a:prstGeom prst="rect">
+                      <a:avLst/>
+                    </a:prstGeom>
+                    <a:noFill/>
+                    <a:ln>
+                      <a:noFill/>
+                    </a:ln>
+                  </pic:spPr>
+                </pic:pic>
+              </a:graphicData>
+            </a:graphic>
+          </wp:inline>
+        </w:drawing>
+      </w:r>
+    </w:p>
+    <w:p>
+      <w:pPr>
+        <w:pStyle w:val="Spacing"/>
+      </w:pPr>
+    </w:p>
+    <w:p>
+      <w:r>
+        <w:t>If you change an inactive command definition to an executable command definition:</w:t>
+      </w:r>
+    </w:p>
+    <w:p>
+      <w:pPr>
+        <w:pStyle w:val="Spacing"/>
+      </w:pPr>
+    </w:p>
+    <w:p>
+      <w:pPr>
+        <w:ind w:left="852"/>
+      </w:pPr>
+      <w:r>
+        <w:rPr>
+          <w:noProof/>
+        </w:rPr>
+        <w:drawing>
+          <wp:inline distT="0" distB="0" distL="0" distR="0" wp14:anchorId="6BCC136A" wp14:editId="0F11AE5D">
+            <wp:extent cx="1477645" cy="991235"/>
+            <wp:effectExtent l="0" t="0" r="0" b="0"/>
+            <wp:docPr id="13" name="Picture 13"/>
+            <wp:cNvGraphicFramePr>
+              <a:graphicFrameLocks xmlns:a="http://schemas.openxmlformats.org/drawingml/2006/main" noChangeAspect="1"/>
+            </wp:cNvGraphicFramePr>
+            <a:graphic xmlns:a="http://schemas.openxmlformats.org/drawingml/2006/main">
+              <a:graphicData uri="http://schemas.openxmlformats.org/drawingml/2006/picture">
+                <pic:pic xmlns:pic="http://schemas.openxmlformats.org/drawingml/2006/picture">
+                  <pic:nvPicPr>
+                    <pic:cNvPr id="0" name="Picture 6"/>
+                    <pic:cNvPicPr>
+                      <a:picLocks noChangeAspect="1" noChangeArrowheads="1"/>
+                    </pic:cNvPicPr>
+                  </pic:nvPicPr>
+                  <pic:blipFill>
+                    <a:blip r:embed="rId34">
+                      <a:lum bright="-24000"/>
+                      <a:extLst>
+                        <a:ext uri="{28A0092B-C50C-407E-A947-70E740481C1C}">
+                          <a14:useLocalDpi xmlns:a14="http://schemas.microsoft.com/office/drawing/2010/main" val="0"/>
+                        </a:ext>
+                      </a:extLst>
+                    </a:blip>
+                    <a:srcRect/>
+                    <a:stretch>
+                      <a:fillRect/>
+                    </a:stretch>
+                  </pic:blipFill>
+                  <pic:spPr bwMode="auto">
+                    <a:xfrm>
+                      <a:off x="0" y="0"/>
+                      <a:ext cx="1477645" cy="991235"/>
+                    </a:xfrm>
+                    <a:prstGeom prst="rect">
+                      <a:avLst/>
+                    </a:prstGeom>
+                    <a:noFill/>
+                    <a:ln>
+                      <a:noFill/>
+                    </a:ln>
+                  </pic:spPr>
+                </pic:pic>
+              </a:graphicData>
+            </a:graphic>
+          </wp:inline>
+        </w:drawing>
+      </w:r>
+    </w:p>
+    <w:p>
+      <w:pPr>
+        <w:pStyle w:val="Spacing"/>
+      </w:pPr>
+    </w:p>
+    <w:p>
+      <w:r>
+        <w:t xml:space="preserve">then you can all of a sudden </w:t>
+      </w:r>
+      <w:r>
+        <w:t xml:space="preserve">run </w:t>
+      </w:r>
+      <w:r>
+        <w:t>it, which may overwrite the executable’s default output values.</w:t>
+      </w:r>
+    </w:p>
+    <w:p>
+      <w:pPr>
+        <w:pStyle w:val="Heading3"/>
+      </w:pPr>
+      <w:r>
+        <w:t>Sub-Commands</w:t>
+      </w:r>
+    </w:p>
+    <w:p>
+      <w:r>
+        <w:t xml:space="preserve">Executions of commands can run inside a parent command. Sub-commands are </w:t>
+      </w:r>
+      <w:r>
+        <w:rPr>
+          <w:i/>
+        </w:rPr>
+        <w:t>active</w:t>
+      </w:r>
+      <w:r>
+        <w:t xml:space="preserve"> commands contained inside a </w:t>
+      </w:r>
+      <w:r>
+        <w:rPr>
+          <w:i/>
+        </w:rPr>
+        <w:t>parent</w:t>
+      </w:r>
+      <w:r>
+        <w:t xml:space="preserve"> command. </w:t>
+      </w:r>
+    </w:p>
+    <w:p>
+      <w:pPr>
+        <w:pStyle w:val="Spacing"/>
+      </w:pPr>
+    </w:p>
+    <w:p>
+      <w:r>
+        <w:t>A parent command automatically executes its sub-commands. After a sub-command completes, the process returns to the parent command, which will then continue, executing the next sub-command.</w:t>
+      </w:r>
+    </w:p>
+    <w:p>
+      <w:pPr>
+        <w:pStyle w:val="Spacing"/>
+      </w:pPr>
+    </w:p>
+    <w:p>
+      <w:r>
+        <w:t>Inside a command, usually just more commands are invoked.</w:t>
+      </w:r>
+    </w:p>
+    <w:p>
+      <w:pPr>
+        <w:pStyle w:val="Spacing"/>
+      </w:pPr>
+    </w:p>
+    <w:p>
+      <w:r>
+        <w:t xml:space="preserve">There are only a few commands that do something other than execute other commands. Those are special commands, that perform a machine instruction: an operation that is executed by the CPU, the central processing unit of the computer. On top of those special commands, a few basic commands exist, like </w:t>
+      </w:r>
+      <w:r>
+        <w:rPr>
+          <w:rStyle w:val="CodeChar"/>
+        </w:rPr>
+        <w:t>If</w:t>
+      </w:r>
+      <w:r>
+        <w:t xml:space="preserve">’s and </w:t>
+      </w:r>
+      <w:r>
+        <w:rPr>
+          <w:rStyle w:val="CodeChar"/>
+        </w:rPr>
+        <w:t xml:space="preserve">For </w:t>
+      </w:r>
+      <w:r>
+        <w:t>loops, that control the flow of a program, making the next command to call dependent on a condition.</w:t>
+      </w:r>
+    </w:p>
+    <w:p>
+      <w:pPr>
+        <w:pStyle w:val="Spacing"/>
+      </w:pPr>
+    </w:p>
+    <w:p>
+      <w:r>
+        <w:t xml:space="preserve">But basically, a command just calls more commands. Machine instructions, arithmetic operators, comparative and </w:t>
+      </w:r>
+      <w:proofErr w:type="spellStart"/>
+      <w:r>
+        <w:t>boolean</w:t>
+      </w:r>
+      <w:proofErr w:type="spellEnd"/>
+      <w:r>
+        <w:t xml:space="preserve"> algebra, assignments, and execution control statements such as </w:t>
+      </w:r>
+      <w:r>
+        <w:rPr>
+          <w:rStyle w:val="CodeChar"/>
+        </w:rPr>
+        <w:t xml:space="preserve">If </w:t>
+      </w:r>
+      <w:r>
+        <w:t xml:space="preserve">and </w:t>
+      </w:r>
+      <w:r>
+        <w:rPr>
+          <w:rStyle w:val="CodeChar"/>
+        </w:rPr>
+        <w:t>For</w:t>
+      </w:r>
+      <w:r>
+        <w:t xml:space="preserve">, are </w:t>
+      </w:r>
+      <w:r>
+        <w:rPr>
+          <w:i/>
+        </w:rPr>
+        <w:t>all just commands</w:t>
+      </w:r>
+      <w:r>
+        <w:t>.</w:t>
+      </w:r>
+    </w:p>
+    <w:p>
+      <w:pPr>
+        <w:pStyle w:val="Spacing"/>
+      </w:pPr>
+    </w:p>
+    <w:p>
+      <w:pPr>
+        <w:rPr>
+          <w:sz w:val="16"/>
+        </w:rPr>
+      </w:pPr>
+      <w:r>
+        <w:t>Apart from sub-commands, a command can also contain data.</w:t>
+      </w:r>
+      <w:r>
+        <w:br/>
+      </w:r>
+      <w:r>
+        <w:rPr>
+          <w:sz w:val="16"/>
+        </w:rPr>
+        <w:t xml:space="preserve">(Inactive clauses and </w:t>
+      </w:r>
+      <w:r>
+        <w:rPr>
+          <w:sz w:val="16"/>
+        </w:rPr>
+        <w:t xml:space="preserve">inactive </w:t>
+      </w:r>
+      <w:r>
+        <w:rPr>
+          <w:sz w:val="16"/>
+        </w:rPr>
+        <w:t xml:space="preserve">command references </w:t>
+      </w:r>
+      <w:r>
+        <w:rPr>
+          <w:sz w:val="16"/>
+        </w:rPr>
+        <w:t xml:space="preserve">for instance </w:t>
+      </w:r>
+      <w:r>
+        <w:rPr>
+          <w:sz w:val="16"/>
+        </w:rPr>
+        <w:t>are also considered data, and are not sub-commands</w:t>
+      </w:r>
+      <w:r>
+        <w:rPr>
+          <w:sz w:val="16"/>
+        </w:rPr>
+        <w:t>, because they do not execute</w:t>
+      </w:r>
+      <w:r>
+        <w:rPr>
+          <w:sz w:val="16"/>
+        </w:rPr>
+        <w:t>.)</w:t>
+      </w:r>
+    </w:p>
+    <w:p>
+      <w:pPr>
+        <w:pStyle w:val="Heading4"/>
+      </w:pPr>
+      <w:r>
+        <w:t>Sub-Commands in a Diagram</w:t>
+      </w:r>
+    </w:p>
+    <w:p>
+      <w:r>
+        <w:t xml:space="preserve">Sub-commands are active commands contained inside a parent command. You can encounter them inside any command symbol: both active and inactive commands symbols can contain sub-commands. The sub-commands are </w:t>
+      </w:r>
+      <w:r>
+        <w:rPr>
+          <w:i/>
+        </w:rPr>
+        <w:t>active</w:t>
+      </w:r>
+      <w:r>
+        <w:t xml:space="preserve"> commands: command calls, active clauses or active command references.</w:t>
+      </w:r>
+    </w:p>
+    <w:p>
+      <w:pPr>
+        <w:pStyle w:val="Spacing"/>
+      </w:pPr>
+    </w:p>
+    <w:p>
+      <w:r>
+        <w:t>Below is a picture of two sub-commands inside an inactive command:</w:t>
+      </w:r>
+    </w:p>
+    <w:p>
+      <w:pPr>
+        <w:pStyle w:val="Spacing"/>
+      </w:pPr>
+    </w:p>
+    <w:p>
+      <w:pPr>
+        <w:ind w:left="852"/>
+      </w:pPr>
+      <w:r>
+        <w:rPr>
+          <w:noProof/>
+        </w:rPr>
+        <w:drawing>
+          <wp:inline distT="0" distB="0" distL="0" distR="0" wp14:anchorId="4DC8E406" wp14:editId="2EE09EBC">
+            <wp:extent cx="2593975" cy="1386205"/>
+            <wp:effectExtent l="0" t="0" r="0" b="0"/>
+            <wp:docPr id="14" name="Picture 14"/>
+            <wp:cNvGraphicFramePr>
+              <a:graphicFrameLocks xmlns:a="http://schemas.openxmlformats.org/drawingml/2006/main" noChangeAspect="1"/>
+            </wp:cNvGraphicFramePr>
+            <a:graphic xmlns:a="http://schemas.openxmlformats.org/drawingml/2006/main">
+              <a:graphicData uri="http://schemas.openxmlformats.org/drawingml/2006/picture">
+                <pic:pic xmlns:pic="http://schemas.openxmlformats.org/drawingml/2006/picture">
+                  <pic:nvPicPr>
+                    <pic:cNvPr id="0" name="Picture 1"/>
+                    <pic:cNvPicPr>
+                      <a:picLocks noChangeAspect="1" noChangeArrowheads="1"/>
+                    </pic:cNvPicPr>
+                  </pic:nvPicPr>
+                  <pic:blipFill>
+                    <a:blip r:embed="rId35">
+                      <a:extLst>
+                        <a:ext uri="{28A0092B-C50C-407E-A947-70E740481C1C}">
+                          <a14:useLocalDpi xmlns:a14="http://schemas.microsoft.com/office/drawing/2010/main" val="0"/>
+                        </a:ext>
+                      </a:extLst>
+                    </a:blip>
+                    <a:srcRect/>
+                    <a:stretch>
+                      <a:fillRect/>
+                    </a:stretch>
+                  </pic:blipFill>
+                  <pic:spPr bwMode="auto">
+                    <a:xfrm>
+                      <a:off x="0" y="0"/>
+                      <a:ext cx="2593975" cy="1386205"/>
+                    </a:xfrm>
+                    <a:prstGeom prst="rect">
+                      <a:avLst/>
+                    </a:prstGeom>
+                    <a:noFill/>
+                    <a:ln>
+                      <a:noFill/>
+                    </a:ln>
+                  </pic:spPr>
+                </pic:pic>
+              </a:graphicData>
+            </a:graphic>
+          </wp:inline>
+        </w:drawing>
+      </w:r>
+    </w:p>
+    <w:p>
+      <w:pPr>
+        <w:pStyle w:val="Spacing"/>
+      </w:pPr>
+    </w:p>
+    <w:p>
+      <w:r>
+        <w:t xml:space="preserve">The </w:t>
+      </w:r>
+      <w:r>
+        <w:rPr>
+          <w:rStyle w:val="CodeChar"/>
+        </w:rPr>
+        <w:t xml:space="preserve">Parent Command </w:t>
+      </w:r>
+      <w:r>
+        <w:t xml:space="preserve">is an inactive command, because it is a square. In the diagram above, the </w:t>
+      </w:r>
+      <w:r>
+        <w:rPr>
+          <w:rStyle w:val="CodeChar"/>
+        </w:rPr>
+        <w:t>Parent Command</w:t>
+      </w:r>
+      <w:r>
+        <w:t xml:space="preserve"> contains two sub-commands. The sub-commands are displayed as diamond shapes. One of the sub-commands is a call, because it has a dashed line going outside the </w:t>
+      </w:r>
+      <w:r>
+        <w:rPr>
+          <w:rStyle w:val="CodeChar"/>
+        </w:rPr>
+        <w:t>Parent Command</w:t>
+      </w:r>
+      <w:r>
+        <w:t xml:space="preserve">, tying the sub-command to its command definition. The other sub-command is an </w:t>
+      </w:r>
+      <w:r>
+        <w:rPr>
+          <w:i/>
+        </w:rPr>
+        <w:t>active clause</w:t>
+      </w:r>
+      <w:r>
+        <w:t>, because it does not redirect its command definition.</w:t>
+      </w:r>
+    </w:p>
+    <w:p>
+      <w:pPr>
+        <w:pStyle w:val="Spacing"/>
+      </w:pPr>
+    </w:p>
+    <w:p>
+      <w:r>
+        <w:t>Below is a picture of two sub-commands inside an active command:</w:t>
+      </w:r>
+    </w:p>
+    <w:p>
+      <w:pPr>
+        <w:pStyle w:val="Spacing"/>
+      </w:pPr>
+    </w:p>
+    <w:p>
+      <w:pPr>
+        <w:ind w:left="852"/>
+      </w:pPr>
+      <w:r>
+        <w:rPr>
+          <w:noProof/>
+        </w:rPr>
+        <w:drawing>
+          <wp:inline distT="0" distB="0" distL="0" distR="0" wp14:anchorId="7A3662FE" wp14:editId="13809C2B">
+            <wp:extent cx="2103120" cy="1972945"/>
+            <wp:effectExtent l="0" t="0" r="0" b="0"/>
+            <wp:docPr id="15" name="Picture 15"/>
+            <wp:cNvGraphicFramePr>
+              <a:graphicFrameLocks xmlns:a="http://schemas.openxmlformats.org/drawingml/2006/main" noChangeAspect="1"/>
+            </wp:cNvGraphicFramePr>
+            <a:graphic xmlns:a="http://schemas.openxmlformats.org/drawingml/2006/main">
+              <a:graphicData uri="http://schemas.openxmlformats.org/drawingml/2006/picture">
+                <pic:pic xmlns:pic="http://schemas.openxmlformats.org/drawingml/2006/picture">
+                  <pic:nvPicPr>
+                    <pic:cNvPr id="0" name="Picture 2"/>
+                    <pic:cNvPicPr>
+                      <a:picLocks noChangeAspect="1" noChangeArrowheads="1"/>
+                    </pic:cNvPicPr>
+                  </pic:nvPicPr>
+                  <pic:blipFill>
+                    <a:blip r:embed="rId36">
+                      <a:extLst>
+                        <a:ext uri="{28A0092B-C50C-407E-A947-70E740481C1C}">
+                          <a14:useLocalDpi xmlns:a14="http://schemas.microsoft.com/office/drawing/2010/main" val="0"/>
+                        </a:ext>
+                      </a:extLst>
+                    </a:blip>
+                    <a:srcRect/>
+                    <a:stretch>
+                      <a:fillRect/>
+                    </a:stretch>
+                  </pic:blipFill>
+                  <pic:spPr bwMode="auto">
+                    <a:xfrm>
+                      <a:off x="0" y="0"/>
+                      <a:ext cx="2103120" cy="1972945"/>
+                    </a:xfrm>
+                    <a:prstGeom prst="rect">
+                      <a:avLst/>
+                    </a:prstGeom>
+                    <a:noFill/>
+                    <a:ln>
+                      <a:noFill/>
+                    </a:ln>
+                  </pic:spPr>
+                </pic:pic>
+              </a:graphicData>
+            </a:graphic>
+          </wp:inline>
+        </w:drawing>
+      </w:r>
+    </w:p>
+    <w:p>
+      <w:pPr>
+        <w:pStyle w:val="Spacing"/>
+      </w:pPr>
+    </w:p>
+    <w:p>
+      <w:r>
+        <w:t xml:space="preserve">It is the same picture as the other diagram, only now the </w:t>
+      </w:r>
+      <w:r>
+        <w:rPr>
+          <w:rStyle w:val="CodeChar"/>
+        </w:rPr>
+        <w:t xml:space="preserve">Parent Command </w:t>
+      </w:r>
+      <w:r>
+        <w:t>is an executable command symbol, not an inactive command.</w:t>
+      </w:r>
+    </w:p>
+    <w:p>
+      <w:pPr>
+        <w:pStyle w:val="Heading3"/>
+      </w:pPr>
+      <w:r>
+        <w:t>Command References Inside Commands</w:t>
+      </w:r>
+    </w:p>
+    <w:p>
+      <w:pPr>
+        <w:rPr>
+          <w:i/>
+        </w:rPr>
+      </w:pPr>
+      <w:r>
+        <w:t xml:space="preserve">A command reference is considered data. A command reference in a parent command is considered data of the parent command, even when it is active, in case of which it </w:t>
+      </w:r>
+      <w:r>
+        <w:rPr>
+          <w:i/>
+        </w:rPr>
+        <w:t xml:space="preserve">is </w:t>
+      </w:r>
+      <w:r>
+        <w:t xml:space="preserve">considered a sub-command but a special form of it. Even though it executes, it is still a reference to an executable object </w:t>
+      </w:r>
+      <w:r>
+        <w:rPr>
+          <w:i/>
+        </w:rPr>
+        <w:t>elsewhere</w:t>
+      </w:r>
+      <w:r>
+        <w:t xml:space="preserve">. Only the </w:t>
+      </w:r>
+      <w:r>
+        <w:rPr>
+          <w:i/>
+        </w:rPr>
+        <w:t xml:space="preserve">pointer </w:t>
+      </w:r>
+      <w:r>
+        <w:t xml:space="preserve">part is the data. Command references are </w:t>
+      </w:r>
+      <w:r>
+        <w:rPr>
+          <w:i/>
+        </w:rPr>
+        <w:t>data</w:t>
+      </w:r>
+      <w:r>
+        <w:t xml:space="preserve"> that can be </w:t>
+      </w:r>
+      <w:r>
+        <w:rPr>
+          <w:i/>
+        </w:rPr>
+        <w:t>private</w:t>
+      </w:r>
+      <w:r>
+        <w:t xml:space="preserve"> or </w:t>
+      </w:r>
+      <w:r>
+        <w:rPr>
+          <w:i/>
+        </w:rPr>
+        <w:t>public</w:t>
+      </w:r>
+      <w:r>
+        <w:t>.</w:t>
+      </w:r>
+    </w:p>
+    <w:p>
+      <w:pPr>
+        <w:pStyle w:val="Heading3"/>
+      </w:pPr>
+      <w:r>
+        <w:t>Executables &amp; Executions</w:t>
+      </w:r>
+    </w:p>
+    <w:p>
+      <w:r>
+        <w:t xml:space="preserve">An executable object stands for a potential execution. An executable object never stands for multiple executions, just one </w:t>
+      </w:r>
+      <w:proofErr w:type="spellStart"/>
+      <w:r>
+        <w:t>exectution</w:t>
+      </w:r>
+      <w:proofErr w:type="spellEnd"/>
+      <w:r>
+        <w:t xml:space="preserve"> or no execution at all.</w:t>
+      </w:r>
+    </w:p>
+    <w:p>
+      <w:pPr>
+        <w:pStyle w:val="Spacing"/>
+      </w:pPr>
+    </w:p>
+    <w:p>
+      <w:r>
+        <w:t>So each execution is represented by its own individual executable object.</w:t>
+      </w:r>
+    </w:p>
+    <w:p>
+      <w:pPr>
+        <w:pStyle w:val="Spacing"/>
+      </w:pPr>
+    </w:p>
+    <w:p>
+      <w:pPr>
+        <w:rPr>
+          <w:i/>
+        </w:rPr>
+      </w:pPr>
+      <w:r>
+        <w:t xml:space="preserve">Only when an executable object is actually executed, it is called an execution. When an executable object is not executing yet, it is still only a </w:t>
+      </w:r>
+      <w:r>
+        <w:rPr>
+          <w:i/>
+        </w:rPr>
+        <w:t>potential</w:t>
+      </w:r>
+      <w:r>
+        <w:t xml:space="preserve"> execution.</w:t>
+      </w:r>
+    </w:p>
+    <w:p>
+      <w:pPr>
+        <w:pStyle w:val="Heading4"/>
+      </w:pPr>
+      <w:r>
+        <w:t>Diagram Notation</w:t>
+      </w:r>
+    </w:p>
+    <w:p>
+      <w:r>
+        <w:t xml:space="preserve">An executable object stands for a </w:t>
+      </w:r>
+      <w:r>
+        <w:t xml:space="preserve">potential </w:t>
+      </w:r>
+      <w:r>
+        <w:t>execution:</w:t>
+      </w:r>
+    </w:p>
+    <w:p>
+      <w:pPr>
+        <w:pStyle w:val="Spacing"/>
+      </w:pPr>
+    </w:p>
+    <w:p>
+      <w:pPr>
+        <w:ind w:left="852"/>
+      </w:pPr>
+      <w:r>
+        <w:rPr>
+          <w:noProof/>
+        </w:rPr>
+        <w:drawing>
+          <wp:inline distT="0" distB="0" distL="0" distR="0" wp14:anchorId="7770E93D" wp14:editId="41B0C8C3">
+            <wp:extent cx="452120" cy="755650"/>
+            <wp:effectExtent l="0" t="0" r="0" b="0"/>
+            <wp:docPr id="16" name="Picture 16"/>
+            <wp:cNvGraphicFramePr>
+              <a:graphicFrameLocks xmlns:a="http://schemas.openxmlformats.org/drawingml/2006/main" noChangeAspect="1"/>
+            </wp:cNvGraphicFramePr>
+            <a:graphic xmlns:a="http://schemas.openxmlformats.org/drawingml/2006/main">
+              <a:graphicData uri="http://schemas.openxmlformats.org/drawingml/2006/picture">
+                <pic:pic xmlns:pic="http://schemas.openxmlformats.org/drawingml/2006/picture">
+                  <pic:nvPicPr>
+                    <pic:cNvPr id="0" name="Picture 1"/>
+                    <pic:cNvPicPr>
+                      <a:picLocks noChangeAspect="1" noChangeArrowheads="1"/>
+                    </pic:cNvPicPr>
+                  </pic:nvPicPr>
+                  <pic:blipFill>
+                    <a:blip r:embed="rId37" cstate="print">
+                      <a:lum bright="-24000"/>
+                      <a:extLst>
+                        <a:ext uri="{28A0092B-C50C-407E-A947-70E740481C1C}">
+                          <a14:useLocalDpi xmlns:a14="http://schemas.microsoft.com/office/drawing/2010/main" val="0"/>
+                        </a:ext>
+                      </a:extLst>
+                    </a:blip>
+                    <a:srcRect/>
+                    <a:stretch>
+                      <a:fillRect/>
+                    </a:stretch>
+                  </pic:blipFill>
+                  <pic:spPr bwMode="auto">
+                    <a:xfrm>
+                      <a:off x="0" y="0"/>
+                      <a:ext cx="452120" cy="755650"/>
+                    </a:xfrm>
+                    <a:prstGeom prst="rect">
+                      <a:avLst/>
+                    </a:prstGeom>
+                    <a:noFill/>
+                    <a:ln>
+                      <a:noFill/>
+                    </a:ln>
+                  </pic:spPr>
+                </pic:pic>
+              </a:graphicData>
+            </a:graphic>
+          </wp:inline>
+        </w:drawing>
+      </w:r>
+    </w:p>
+    <w:p>
+      <w:pPr>
+        <w:pStyle w:val="Spacing"/>
+      </w:pPr>
+    </w:p>
+    <w:p>
+      <w:r>
+        <w:t xml:space="preserve">An executable object never stands for multiple executions, just one </w:t>
+      </w:r>
+      <w:proofErr w:type="spellStart"/>
+      <w:r>
+        <w:t>exectution</w:t>
+      </w:r>
+      <w:proofErr w:type="spellEnd"/>
+      <w:r>
+        <w:t xml:space="preserve"> or no execution at all.</w:t>
+      </w:r>
+    </w:p>
+    <w:p>
+      <w:pPr>
+        <w:pStyle w:val="Spacing"/>
+      </w:pPr>
+    </w:p>
+    <w:p>
+      <w:r>
+        <w:t xml:space="preserve">The same command object can be displayed in the diagram multiple times. In that case, automatic containment will add a symbol to the diagram, that the multiple references to the same command object will converge to, so that a single symbol in the diagram is selected to represent the command object itself, while the </w:t>
+      </w:r>
+      <w:r>
+        <w:t>other ones are just references.</w:t>
+      </w:r>
+    </w:p>
+    <w:p>
+      <w:pPr>
+        <w:pStyle w:val="Spacing"/>
+      </w:pPr>
+    </w:p>
+    <w:p>
+      <w:pPr>
+        <w:ind w:left="852"/>
+      </w:pPr>
+      <w:r>
+        <w:rPr>
+          <w:noProof/>
+        </w:rPr>
+        <w:drawing>
+          <wp:inline distT="0" distB="0" distL="0" distR="0" wp14:anchorId="3612C791" wp14:editId="097EE0A4">
+            <wp:extent cx="2632710" cy="2396490"/>
+            <wp:effectExtent l="0" t="0" r="0" b="0"/>
+            <wp:docPr id="17" name="Picture 17"/>
+            <wp:cNvGraphicFramePr>
+              <a:graphicFrameLocks xmlns:a="http://schemas.openxmlformats.org/drawingml/2006/main" noChangeAspect="1"/>
+            </wp:cNvGraphicFramePr>
+            <a:graphic xmlns:a="http://schemas.openxmlformats.org/drawingml/2006/main">
+              <a:graphicData uri="http://schemas.openxmlformats.org/drawingml/2006/picture">
+                <pic:pic xmlns:pic="http://schemas.openxmlformats.org/drawingml/2006/picture">
+                  <pic:nvPicPr>
+                    <pic:cNvPr id="0" name="Picture 2"/>
+                    <pic:cNvPicPr>
+                      <a:picLocks noChangeAspect="1" noChangeArrowheads="1"/>
+                    </pic:cNvPicPr>
+                  </pic:nvPicPr>
+                  <pic:blipFill>
+                    <a:blip r:embed="rId38">
+                      <a:lum bright="-24000"/>
+                      <a:extLst>
+                        <a:ext uri="{28A0092B-C50C-407E-A947-70E740481C1C}">
+                          <a14:useLocalDpi xmlns:a14="http://schemas.microsoft.com/office/drawing/2010/main" val="0"/>
+                        </a:ext>
+                      </a:extLst>
+                    </a:blip>
+                    <a:srcRect/>
+                    <a:stretch>
+                      <a:fillRect/>
+                    </a:stretch>
+                  </pic:blipFill>
+                  <pic:spPr bwMode="auto">
+                    <a:xfrm>
+                      <a:off x="0" y="0"/>
+                      <a:ext cx="2632710" cy="2396490"/>
+                    </a:xfrm>
+                    <a:prstGeom prst="rect">
+                      <a:avLst/>
+                    </a:prstGeom>
+                    <a:noFill/>
+                    <a:ln>
+                      <a:noFill/>
+                    </a:ln>
+                  </pic:spPr>
+                </pic:pic>
+              </a:graphicData>
+            </a:graphic>
+          </wp:inline>
+        </w:drawing>
+      </w:r>
+    </w:p>
+    <w:p>
+      <w:pPr>
+        <w:pStyle w:val="Spacing"/>
+      </w:pPr>
+    </w:p>
+    <w:p>
+      <w:r>
+        <w:t>So it is not so, that each diamond in the diagram represents its own individual command execution.</w:t>
+      </w:r>
+      <w:r>
+        <w:t xml:space="preserve"> Each individual </w:t>
+      </w:r>
+      <w:r>
+        <w:rPr>
+          <w:i/>
+        </w:rPr>
+        <w:t xml:space="preserve">command object </w:t>
+      </w:r>
+      <w:r>
+        <w:t>represents an individual command execution. Multiple symbols in the diagram can represent the same command object, but will converge into one symbol representing the object itself.</w:t>
+      </w:r>
+    </w:p>
+    <w:p>
+      <w:pPr>
+        <w:pStyle w:val="Heading3"/>
+      </w:pPr>
+      <w:r>
+        <w:t>Procedure</w:t>
+      </w:r>
+    </w:p>
+    <w:p>
+      <w:r>
+        <w:t>The implementation of a command is called a procedure. The implementation of a command are all the private contents of a command. So the private contents of a command are called the procedure of a command.</w:t>
+      </w:r>
+    </w:p>
+    <w:p>
+      <w:pPr>
+        <w:pStyle w:val="Heading4"/>
+      </w:pPr>
+      <w:r>
+        <w:t>Diagram Notation</w:t>
+      </w:r>
+    </w:p>
+    <w:p>
+      <w:r>
+        <w:t xml:space="preserve">The term </w:t>
+      </w:r>
+      <w:r>
+        <w:rPr>
+          <w:i/>
+        </w:rPr>
+        <w:t>procedure</w:t>
+      </w:r>
+      <w:r>
+        <w:t xml:space="preserve"> </w:t>
+      </w:r>
+      <w:r>
+        <w:t xml:space="preserve">is already defined in the article </w:t>
+      </w:r>
+      <w:r>
+        <w:rPr>
+          <w:i/>
+        </w:rPr>
+        <w:t>Procedure</w:t>
+      </w:r>
+      <w:r>
+        <w:t>. The current article only shows the concept in a diagram.</w:t>
+      </w:r>
+    </w:p>
+    <w:p>
+      <w:pPr>
+        <w:pStyle w:val="Spacing"/>
+      </w:pPr>
+    </w:p>
+    <w:p>
+      <w:pPr>
+        <w:ind w:left="852"/>
+      </w:pPr>
+      <w:r>
+        <w:rPr>
+          <w:noProof/>
+        </w:rPr>
+        <w:drawing>
+          <wp:inline distT="0" distB="0" distL="0" distR="0" wp14:anchorId="56543AAE" wp14:editId="785C1A3F">
+            <wp:extent cx="2560320" cy="2228215"/>
+            <wp:effectExtent l="0" t="0" r="0" b="0"/>
+            <wp:docPr id="18" name="Picture 18"/>
+            <wp:cNvGraphicFramePr>
+              <a:graphicFrameLocks xmlns:a="http://schemas.openxmlformats.org/drawingml/2006/main" noChangeAspect="1"/>
+            </wp:cNvGraphicFramePr>
+            <a:graphic xmlns:a="http://schemas.openxmlformats.org/drawingml/2006/main">
+              <a:graphicData uri="http://schemas.openxmlformats.org/drawingml/2006/picture">
+                <pic:pic xmlns:pic="http://schemas.openxmlformats.org/drawingml/2006/picture">
+                  <pic:nvPicPr>
+                    <pic:cNvPr id="0" name="Picture 1"/>
+                    <pic:cNvPicPr>
+                      <a:picLocks noChangeAspect="1" noChangeArrowheads="1"/>
+                    </pic:cNvPicPr>
+                  </pic:nvPicPr>
+                  <pic:blipFill>
+                    <a:blip r:embed="rId39">
+                      <a:lum bright="-24000"/>
+                      <a:extLst>
+                        <a:ext uri="{28A0092B-C50C-407E-A947-70E740481C1C}">
+                          <a14:useLocalDpi xmlns:a14="http://schemas.microsoft.com/office/drawing/2010/main" val="0"/>
+                        </a:ext>
+                      </a:extLst>
+                    </a:blip>
+                    <a:srcRect/>
+                    <a:stretch>
+                      <a:fillRect/>
+                    </a:stretch>
+                  </pic:blipFill>
+                  <pic:spPr bwMode="auto">
+                    <a:xfrm>
+                      <a:off x="0" y="0"/>
+                      <a:ext cx="2560320" cy="2228215"/>
+                    </a:xfrm>
+                    <a:prstGeom prst="rect">
+                      <a:avLst/>
+                    </a:prstGeom>
+                    <a:noFill/>
+                    <a:ln>
+                      <a:noFill/>
+                    </a:ln>
+                  </pic:spPr>
+                </pic:pic>
+              </a:graphicData>
+            </a:graphic>
+          </wp:inline>
+        </w:drawing>
+      </w:r>
+    </w:p>
+    <w:p>
+      <w:pPr>
+        <w:pStyle w:val="Spacing"/>
+      </w:pPr>
+    </w:p>
+    <w:p>
+      <w:pPr>
+        <w:ind w:left="568"/>
+      </w:pPr>
+      <w:r>
+        <w:t xml:space="preserve">The contents of the large square, drawn with thick lines, are the command’s </w:t>
+      </w:r>
+      <w:r>
+        <w:rPr>
+          <w:i/>
+        </w:rPr>
+        <w:t>procedure</w:t>
+      </w:r>
+      <w:r>
+        <w:t>, because they are all private contents The objects contained inside the large square, that are drawn with normal lines, are the command’s parameters.</w:t>
+      </w:r>
+    </w:p>
+    <w:p>
+      <w:pPr>
+        <w:pStyle w:val="Heading3"/>
+      </w:pPr>
+      <w:r>
+        <w:t>Resolution When Not Allowed For Commands</w:t>
+      </w:r>
+    </w:p>
+    <w:p>
+      <w:r>
+        <w:t>When the command concept imposes a rule, that does not apply to normal objects, then you will seem to be able to break that rule. To keep direct conversion between an object and a command possible without any loss of structure, it seems to be allowed to break any of the extra rules imposed by commands. But in that case the command will always get the next best alternative behavior and a warning will be generated. This keeps conversion between objects and commands possible without any loss of structure.</w:t>
+      </w:r>
+    </w:p>
+    <w:p>
+      <w:pPr>
+        <w:pStyle w:val="Heading3"/>
+      </w:pPr>
+      <w:r>
+        <w:t>Public Inactive Clause = Command  Out Parameter</w:t>
+      </w:r>
+    </w:p>
+    <w:p>
+      <w:r>
+        <w:rPr>
+          <w:i/>
+        </w:rPr>
+        <w:t xml:space="preserve">Active </w:t>
+      </w:r>
+      <w:r>
+        <w:t xml:space="preserve">clauses, command calls and active command references in parent commands are always private, because you can not reference a sub-command (see the article </w:t>
+      </w:r>
+      <w:r>
+        <w:rPr>
+          <w:i/>
+        </w:rPr>
+        <w:t>Sub-Commands Are Never Referenced</w:t>
+      </w:r>
+      <w:r>
+        <w:t>).</w:t>
+      </w:r>
+    </w:p>
+    <w:p>
+      <w:pPr>
+        <w:pStyle w:val="Spacing"/>
+      </w:pPr>
+    </w:p>
+    <w:p>
+      <w:r>
+        <w:t xml:space="preserve">But </w:t>
+      </w:r>
+      <w:r>
+        <w:rPr>
+          <w:i/>
+        </w:rPr>
+        <w:t xml:space="preserve">inactive </w:t>
+      </w:r>
+      <w:r>
+        <w:t xml:space="preserve">clauses </w:t>
+      </w:r>
+      <w:r>
+        <w:rPr>
+          <w:i/>
+        </w:rPr>
+        <w:t xml:space="preserve">can </w:t>
+      </w:r>
+      <w:r>
+        <w:t>be referenced m</w:t>
+      </w:r>
+      <w:bookmarkStart w:id="0" w:name="_GoBack"/>
+      <w:bookmarkEnd w:id="0"/>
+      <w:r>
+        <w:t xml:space="preserve">ight be made public. If you make an inactive clause public, you will make it an </w:t>
+      </w:r>
+      <w:r>
+        <w:rPr>
+          <w:rStyle w:val="CodeChar"/>
+        </w:rPr>
+        <w:t xml:space="preserve">Object Out </w:t>
+      </w:r>
+      <w:r>
+        <w:t xml:space="preserve">parameter: an object produced by the command. A public inactive clause would be a command definition produced by another command. It would be an </w:t>
+      </w:r>
+      <w:r>
+        <w:rPr>
+          <w:rStyle w:val="CodeChar"/>
+        </w:rPr>
+        <w:t xml:space="preserve">Object Out </w:t>
+      </w:r>
+      <w:r>
+        <w:t>parameter, that is an executable object. That would work just fine.</w:t>
+      </w:r>
+    </w:p>
+    <w:p>
+      <w:pPr>
+        <w:pStyle w:val="Heading4"/>
+      </w:pPr>
+      <w:r>
+        <w:t>Diagram Notation</w:t>
+      </w:r>
+    </w:p>
+    <w:p>
+      <w:r>
+        <w:t xml:space="preserve">Active clauses, command calls and active command references in parent commands are always private, because you can not reference a sub-command (see the article </w:t>
+      </w:r>
+      <w:r>
+        <w:rPr>
+          <w:i/>
+        </w:rPr>
+        <w:t>Sub-Commands Are Never Referenced</w:t>
+      </w:r>
+      <w:r>
+        <w:t>).</w:t>
+      </w:r>
+    </w:p>
+    <w:p>
+      <w:pPr>
+        <w:pStyle w:val="Spacing"/>
+      </w:pPr>
+    </w:p>
+    <w:p>
+      <w:pPr>
+        <w:ind w:left="852"/>
+      </w:pPr>
+      <w:r>
+        <w:rPr>
+          <w:noProof/>
+        </w:rPr>
+        <w:drawing>
+          <wp:inline distT="0" distB="0" distL="0" distR="0" wp14:anchorId="249E9F70" wp14:editId="74574681">
+            <wp:extent cx="1222375" cy="1448435"/>
+            <wp:effectExtent l="0" t="0" r="0" b="0"/>
+            <wp:docPr id="19" name="Picture 19"/>
+            <wp:cNvGraphicFramePr>
+              <a:graphicFrameLocks xmlns:a="http://schemas.openxmlformats.org/drawingml/2006/main" noChangeAspect="1"/>
+            </wp:cNvGraphicFramePr>
+            <a:graphic xmlns:a="http://schemas.openxmlformats.org/drawingml/2006/main">
+              <a:graphicData uri="http://schemas.openxmlformats.org/drawingml/2006/picture">
+                <pic:pic xmlns:pic="http://schemas.openxmlformats.org/drawingml/2006/picture">
+                  <pic:nvPicPr>
+                    <pic:cNvPr id="0" name="Picture 1"/>
+                    <pic:cNvPicPr>
+                      <a:picLocks noChangeAspect="1" noChangeArrowheads="1"/>
+                    </pic:cNvPicPr>
+                  </pic:nvPicPr>
+                  <pic:blipFill>
+                    <a:blip r:embed="rId40" cstate="print">
+                      <a:lum bright="-24000"/>
+                      <a:extLst>
+                        <a:ext uri="{28A0092B-C50C-407E-A947-70E740481C1C}">
+                          <a14:useLocalDpi xmlns:a14="http://schemas.microsoft.com/office/drawing/2010/main" val="0"/>
+                        </a:ext>
+                      </a:extLst>
+                    </a:blip>
+                    <a:srcRect/>
+                    <a:stretch>
+                      <a:fillRect/>
+                    </a:stretch>
+                  </pic:blipFill>
+                  <pic:spPr bwMode="auto">
+                    <a:xfrm>
+                      <a:off x="0" y="0"/>
+                      <a:ext cx="1222375" cy="1448435"/>
+                    </a:xfrm>
+                    <a:prstGeom prst="rect">
+                      <a:avLst/>
+                    </a:prstGeom>
+                    <a:noFill/>
+                    <a:ln>
+                      <a:noFill/>
+                    </a:ln>
+                  </pic:spPr>
+                </pic:pic>
+              </a:graphicData>
+            </a:graphic>
+          </wp:inline>
+        </w:drawing>
+      </w:r>
+    </w:p>
+    <w:p>
+      <w:pPr>
+        <w:pStyle w:val="Spacing"/>
+      </w:pPr>
+    </w:p>
+    <w:p>
+      <w:r>
+        <w:t xml:space="preserve">But </w:t>
+      </w:r>
+      <w:r>
+        <w:rPr>
+          <w:i/>
+        </w:rPr>
+        <w:t xml:space="preserve">inactive </w:t>
+      </w:r>
+      <w:r>
+        <w:t xml:space="preserve">clauses </w:t>
+      </w:r>
+      <w:r>
+        <w:rPr>
+          <w:i/>
+        </w:rPr>
+        <w:t xml:space="preserve">can </w:t>
+      </w:r>
+      <w:r>
+        <w:t>be referenced might be made public.</w:t>
+      </w:r>
+    </w:p>
+    <w:p>
+      <w:pPr>
+        <w:pStyle w:val="Spacing"/>
+      </w:pPr>
+    </w:p>
+    <w:p>
+      <w:pPr>
+        <w:ind w:left="852"/>
+      </w:pPr>
+      <w:r>
+        <w:rPr>
+          <w:noProof/>
+        </w:rPr>
+        <w:drawing>
+          <wp:inline distT="0" distB="0" distL="0" distR="0" wp14:anchorId="5338B341" wp14:editId="4141B023">
+            <wp:extent cx="1443990" cy="1405255"/>
+            <wp:effectExtent l="0" t="0" r="0" b="0"/>
+            <wp:docPr id="20" name="Picture 20"/>
+            <wp:cNvGraphicFramePr>
+              <a:graphicFrameLocks xmlns:a="http://schemas.openxmlformats.org/drawingml/2006/main" noChangeAspect="1"/>
+            </wp:cNvGraphicFramePr>
+            <a:graphic xmlns:a="http://schemas.openxmlformats.org/drawingml/2006/main">
+              <a:graphicData uri="http://schemas.openxmlformats.org/drawingml/2006/picture">
+                <pic:pic xmlns:pic="http://schemas.openxmlformats.org/drawingml/2006/picture">
+                  <pic:nvPicPr>
+                    <pic:cNvPr id="0" name="Picture 2"/>
+                    <pic:cNvPicPr>
+                      <a:picLocks noChangeAspect="1" noChangeArrowheads="1"/>
+                    </pic:cNvPicPr>
+                  </pic:nvPicPr>
+                  <pic:blipFill>
+                    <a:blip r:embed="rId41" cstate="print">
+                      <a:lum bright="-24000"/>
+                      <a:extLst>
+                        <a:ext uri="{28A0092B-C50C-407E-A947-70E740481C1C}">
+                          <a14:useLocalDpi xmlns:a14="http://schemas.microsoft.com/office/drawing/2010/main" val="0"/>
+                        </a:ext>
+                      </a:extLst>
+                    </a:blip>
+                    <a:srcRect/>
+                    <a:stretch>
+                      <a:fillRect/>
+                    </a:stretch>
+                  </pic:blipFill>
+                  <pic:spPr bwMode="auto">
+                    <a:xfrm>
+                      <a:off x="0" y="0"/>
+                      <a:ext cx="1443990" cy="1405255"/>
+                    </a:xfrm>
+                    <a:prstGeom prst="rect">
+                      <a:avLst/>
+                    </a:prstGeom>
+                    <a:noFill/>
+                    <a:ln>
+                      <a:noFill/>
+                    </a:ln>
+                  </pic:spPr>
+                </pic:pic>
+              </a:graphicData>
+            </a:graphic>
+          </wp:inline>
+        </w:drawing>
+      </w:r>
+    </w:p>
+    <w:p>
+      <w:pPr>
+        <w:pStyle w:val="Spacing"/>
+      </w:pPr>
+    </w:p>
+    <w:p>
+      <w:pPr>
+        <w:rPr>
+          <w:i/>
+        </w:rPr>
+      </w:pPr>
+      <w:r>
+        <w:t xml:space="preserve">If you make an inactive clause public, you will make it an </w:t>
+      </w:r>
+      <w:r>
+        <w:rPr>
+          <w:rStyle w:val="CodeChar"/>
+        </w:rPr>
+        <w:t xml:space="preserve">Object Out </w:t>
+      </w:r>
+      <w:r>
+        <w:t>parameter: an object produced by the command.</w:t>
+      </w:r>
+    </w:p>
+    <w:p>
+      <w:pPr>
+        <w:rPr>
+          <w:i/>
+        </w:rPr>
+      </w:pPr>
     </w:p>
     <w:sectPr>
       <w:pgSz w:w="12240" w:h="15840"/>

</xml_diff>

<commit_message>
Circle Language Spec: Commands: Move content of 'Reading & Writing Parameters' into Commands Main Concepts'.
</commit_message>
<xml_diff>
--- a/1.1. Circle Language Spec/06. Commands/01. Commands Main Concepts.docx
+++ b/1.1. Circle Language Spec/06. Commands/01. Commands Main Concepts.docx
@@ -5403,12 +5403,7 @@
         <w:t xml:space="preserve">can </w:t>
       </w:r>
       <w:r>
-        <w:t>be referenced m</w:t>
-      </w:r>
-      <w:bookmarkStart w:id="0" w:name="_GoBack"/>
-      <w:bookmarkEnd w:id="0"/>
-      <w:r>
-        <w:t xml:space="preserve">ight be made public. If you make an inactive clause public, you will make it an </w:t>
+        <w:t xml:space="preserve">be referenced might be made public. If you make an inactive clause public, you will make it an </w:t>
       </w:r>
       <w:r>
         <w:rPr>
@@ -5633,10 +5628,107 @@
     </w:p>
     <w:p>
       <w:pPr>
-        <w:rPr>
-          <w:i/>
-        </w:rPr>
-      </w:pPr>
+        <w:pStyle w:val="Heading3"/>
+      </w:pPr>
+      <w:bookmarkStart w:id="0" w:name="_GoBack"/>
+      <w:bookmarkEnd w:id="0"/>
+      <w:r>
+        <w:t>Reading &amp; Writing Parameters</w:t>
+      </w:r>
+    </w:p>
+    <w:p>
+      <w:r>
+        <w:t>Whether a parameter of a command can be read or written at all is access-controlled. This access control determines whether a parameter is for instance input or output.</w:t>
+      </w:r>
+    </w:p>
+    <w:p>
+      <w:pPr>
+        <w:pStyle w:val="Spacing"/>
+      </w:pPr>
+    </w:p>
+    <w:p>
+      <w:r>
+        <w:t>Before a command is run you can mess about with the parameters all you want.</w:t>
+      </w:r>
+    </w:p>
+    <w:p>
+      <w:pPr>
+        <w:pStyle w:val="Spacing"/>
+      </w:pPr>
+    </w:p>
+    <w:p>
+      <w:r>
+        <w:t>During the execution of a command you can not read or write anything.</w:t>
+      </w:r>
+    </w:p>
+    <w:p>
+      <w:pPr>
+        <w:pStyle w:val="Spacing"/>
+      </w:pPr>
+    </w:p>
+    <w:p>
+      <w:r>
+        <w:t>After a command has executed, you can not change the parameters, just out of practical reasons, because it is more practical for the parameters to keep visualizing the state they were in after the command was run.</w:t>
+      </w:r>
+    </w:p>
+    <w:p/>
+    <w:p>
+      <w:pPr>
+        <w:ind w:left="852"/>
+      </w:pPr>
+      <w:r>
+        <w:t>- Before execution you can read and write.</w:t>
+      </w:r>
+    </w:p>
+    <w:p>
+      <w:pPr>
+        <w:ind w:left="852"/>
+      </w:pPr>
+      <w:r>
+        <w:t>- During execution you can not read or write</w:t>
+      </w:r>
+    </w:p>
+    <w:p>
+      <w:pPr>
+        <w:ind w:left="852"/>
+      </w:pPr>
+      <w:r>
+        <w:t>- After execution you can only read</w:t>
+      </w:r>
+    </w:p>
+    <w:p>
+      <w:pPr>
+        <w:pStyle w:val="Spacing"/>
+      </w:pPr>
+    </w:p>
+    <w:p>
+      <w:r>
+        <w:t>A command definition’s parameter values are public, so if you can reach the definition, you can basically change its parameter values, and mess about with them all you want. This needs to be access controlled, but how this should be done is not yet determined.</w:t>
+      </w:r>
+    </w:p>
+    <w:p>
+      <w:pPr>
+        <w:pStyle w:val="Spacing"/>
+      </w:pPr>
+    </w:p>
+    <w:p>
+      <w:pPr>
+        <w:rPr>
+          <w:i/>
+        </w:rPr>
+      </w:pPr>
+      <w:r>
+        <w:t xml:space="preserve">Details about parameters can be found in the </w:t>
+      </w:r>
+      <w:r>
+        <w:rPr>
+          <w:i/>
+        </w:rPr>
+        <w:t xml:space="preserve">Parameters </w:t>
+      </w:r>
+      <w:r>
+        <w:t>articles.</w:t>
+      </w:r>
     </w:p>
     <w:sectPr>
       <w:pgSz w:w="12240" w:h="15840"/>

</xml_diff>